<commit_message>
- Added integration tests for the document writer to test conditions where the content container is empty - Added integration tests for the document writer to test conditions where the content container doesnt exist
</commit_message>
<xml_diff>
--- a/fce_partial_report.docx
+++ b/fce_partial_report.docx
@@ -189,360 +189,6 @@
               </w:p>
             </w:tc>
           </w:tr>
-          <w:tr>
-            <w:trPr>
-              <w:tblHeader/>
-            </w:trPr>
-            <w:tc>
-              <w:tcPr>
-                <w:tcW w:w="3227" w:type="dxa"/>
-                <w:tcBorders>
-                  <w:bottom w:val="double" w:color="auto" w:sz="4" w:space="0"/>
-                </w:tcBorders>
-              </w:tcPr>
-              <w:p>
-                <w:pPr>
-                  <w:spacing w:before="40" w:after="40"/>
-                  <w:rPr>
-                    <w:rStyle w:val="EFLStandklein"/>
-                    <w:rFonts w:ascii="Century Gothic" w:hAnsi="Century Gothic" w:cs="Arial"/>
-                    <w:b/>
-                    <w:szCs w:val="18"/>
-                  </w:rPr>
-                </w:pPr>
-                <w:r>
-                  <w:t>a1</w:t>
-                </w:r>
-              </w:p>
-            </w:tc>
-            <w:tc>
-              <w:tcPr>
-                <w:tcW w:w="1559" w:type="dxa"/>
-                <w:tcBorders>
-                  <w:left w:val="double" w:color="auto" w:sz="4" w:space="0"/>
-                  <w:bottom w:val="double" w:color="auto" w:sz="4" w:space="0"/>
-                </w:tcBorders>
-              </w:tcPr>
-              <w:p>
-                <w:pPr>
-                  <w:spacing w:before="40" w:after="40"/>
-                  <w:rPr>
-                    <w:rStyle w:val="EFLStandklein"/>
-                    <w:rFonts w:ascii="Century Gothic" w:hAnsi="Century Gothic" w:cs="Arial"/>
-                    <w:b/>
-                    <w:szCs w:val="18"/>
-                  </w:rPr>
-                </w:pPr>
-                <w:r>
-                  <w:t>a2</w:t>
-                </w:r>
-              </w:p>
-            </w:tc>
-            <w:tc>
-              <w:tcPr>
-                <w:tcW w:w="709" w:type="dxa"/>
-                <w:tcBorders>
-                  <w:bottom w:val="double" w:color="auto" w:sz="4" w:space="0"/>
-                </w:tcBorders>
-              </w:tcPr>
-              <w:p>
-                <w:pPr>
-                  <w:spacing w:before="40" w:after="40"/>
-                  <w:rPr>
-                    <w:rStyle w:val="EFLStandklein"/>
-                    <w:rFonts w:ascii="Century Gothic" w:hAnsi="Century Gothic" w:cs="Arial"/>
-                    <w:b/>
-                    <w:szCs w:val="18"/>
-                  </w:rPr>
-                </w:pPr>
-                <w:r>
-                  <w:t>a3</w:t>
-                </w:r>
-              </w:p>
-            </w:tc>
-            <w:tc>
-              <w:tcPr>
-                <w:tcW w:w="2977" w:type="dxa"/>
-                <w:tcBorders>
-                  <w:bottom w:val="double" w:color="auto" w:sz="4" w:space="0"/>
-                  <w:right w:val="double" w:color="auto" w:sz="4" w:space="0"/>
-                </w:tcBorders>
-              </w:tcPr>
-              <w:p>
-                <w:pPr>
-                  <w:spacing w:before="40" w:after="40"/>
-                  <w:rPr>
-                    <w:rStyle w:val="EFLStandklein"/>
-                    <w:rFonts w:ascii="Century Gothic" w:hAnsi="Century Gothic" w:cs="Arial"/>
-                    <w:b/>
-                    <w:szCs w:val="18"/>
-                  </w:rPr>
-                </w:pPr>
-                <w:r>
-                  <w:t>a4</w:t>
-                </w:r>
-              </w:p>
-            </w:tc>
-            <w:tc>
-              <w:tcPr>
-                <w:tcW w:w="1842" w:type="dxa"/>
-                <w:tcBorders>
-                  <w:bottom w:val="double" w:color="auto" w:sz="4" w:space="0"/>
-                  <w:right w:val="double" w:color="auto" w:sz="4" w:space="0"/>
-                </w:tcBorders>
-              </w:tcPr>
-              <w:p>
-                <w:pPr>
-                  <w:spacing w:before="40" w:after="40"/>
-                  <w:rPr>
-                    <w:rStyle w:val="EFLStandklein"/>
-                    <w:rFonts w:ascii="Century Gothic" w:hAnsi="Century Gothic" w:cs="Arial"/>
-                    <w:b/>
-                    <w:szCs w:val="18"/>
-                  </w:rPr>
-                </w:pPr>
-                <w:r>
-                  <w:t>a5</w:t>
-                </w:r>
-              </w:p>
-            </w:tc>
-          </w:tr>
-          <w:tr>
-            <w:trPr>
-              <w:tblHeader/>
-            </w:trPr>
-            <w:tc>
-              <w:tcPr>
-                <w:tcW w:w="3227" w:type="dxa"/>
-                <w:tcBorders>
-                  <w:bottom w:val="double" w:color="auto" w:sz="4" w:space="0"/>
-                </w:tcBorders>
-              </w:tcPr>
-              <w:p>
-                <w:pPr>
-                  <w:spacing w:before="40" w:after="40"/>
-                  <w:rPr>
-                    <w:rStyle w:val="EFLStandklein"/>
-                    <w:rFonts w:ascii="Century Gothic" w:hAnsi="Century Gothic" w:cs="Arial"/>
-                    <w:b/>
-                    <w:szCs w:val="18"/>
-                  </w:rPr>
-                </w:pPr>
-                <w:r>
-                  <w:t>b1</w:t>
-                </w:r>
-              </w:p>
-            </w:tc>
-            <w:tc>
-              <w:tcPr>
-                <w:tcW w:w="1559" w:type="dxa"/>
-                <w:tcBorders>
-                  <w:left w:val="double" w:color="auto" w:sz="4" w:space="0"/>
-                  <w:bottom w:val="double" w:color="auto" w:sz="4" w:space="0"/>
-                </w:tcBorders>
-              </w:tcPr>
-              <w:p>
-                <w:pPr>
-                  <w:spacing w:before="40" w:after="40"/>
-                  <w:rPr>
-                    <w:rStyle w:val="EFLStandklein"/>
-                    <w:rFonts w:ascii="Century Gothic" w:hAnsi="Century Gothic" w:cs="Arial"/>
-                    <w:b/>
-                    <w:szCs w:val="18"/>
-                  </w:rPr>
-                </w:pPr>
-                <w:r>
-                  <w:t>b2</w:t>
-                </w:r>
-              </w:p>
-            </w:tc>
-            <w:tc>
-              <w:tcPr>
-                <w:tcW w:w="709" w:type="dxa"/>
-                <w:tcBorders>
-                  <w:bottom w:val="double" w:color="auto" w:sz="4" w:space="0"/>
-                </w:tcBorders>
-              </w:tcPr>
-              <w:p>
-                <w:pPr>
-                  <w:spacing w:before="40" w:after="40"/>
-                  <w:rPr>
-                    <w:rStyle w:val="EFLStandklein"/>
-                    <w:rFonts w:ascii="Century Gothic" w:hAnsi="Century Gothic" w:cs="Arial"/>
-                    <w:b/>
-                    <w:szCs w:val="18"/>
-                  </w:rPr>
-                </w:pPr>
-                <w:r>
-                  <w:t>b3</w:t>
-                </w:r>
-              </w:p>
-            </w:tc>
-            <w:tc>
-              <w:tcPr>
-                <w:tcW w:w="2977" w:type="dxa"/>
-                <w:tcBorders>
-                  <w:bottom w:val="double" w:color="auto" w:sz="4" w:space="0"/>
-                  <w:right w:val="double" w:color="auto" w:sz="4" w:space="0"/>
-                </w:tcBorders>
-              </w:tcPr>
-              <w:p>
-                <w:pPr>
-                  <w:spacing w:before="40" w:after="40"/>
-                  <w:rPr>
-                    <w:rStyle w:val="EFLStandklein"/>
-                    <w:rFonts w:ascii="Century Gothic" w:hAnsi="Century Gothic" w:cs="Arial"/>
-                    <w:b/>
-                    <w:szCs w:val="18"/>
-                  </w:rPr>
-                </w:pPr>
-                <w:r>
-                  <w:t>b4</w:t>
-                </w:r>
-              </w:p>
-            </w:tc>
-            <w:tc>
-              <w:tcPr>
-                <w:tcW w:w="1842" w:type="dxa"/>
-                <w:tcBorders>
-                  <w:bottom w:val="double" w:color="auto" w:sz="4" w:space="0"/>
-                  <w:right w:val="double" w:color="auto" w:sz="4" w:space="0"/>
-                </w:tcBorders>
-              </w:tcPr>
-              <w:p>
-                <w:pPr>
-                  <w:spacing w:before="40" w:after="40"/>
-                  <w:rPr>
-                    <w:rStyle w:val="EFLStandklein"/>
-                    <w:rFonts w:ascii="Century Gothic" w:hAnsi="Century Gothic" w:cs="Arial"/>
-                    <w:b/>
-                    <w:szCs w:val="18"/>
-                  </w:rPr>
-                </w:pPr>
-                <w:r>
-                  <w:t>b5</w:t>
-                </w:r>
-              </w:p>
-            </w:tc>
-          </w:tr>
-          <w:tr>
-            <w:trPr>
-              <w:tblHeader/>
-            </w:trPr>
-            <w:tc>
-              <w:tcPr>
-                <w:tcW w:w="3227" w:type="dxa"/>
-                <w:tcBorders>
-                  <w:bottom w:val="double" w:color="auto" w:sz="4" w:space="0"/>
-                </w:tcBorders>
-              </w:tcPr>
-              <w:p>
-                <w:pPr>
-                  <w:spacing w:before="40" w:after="40"/>
-                  <w:rPr>
-                    <w:rStyle w:val="EFLStandklein"/>
-                    <w:rFonts w:ascii="Century Gothic" w:hAnsi="Century Gothic" w:cs="Arial"/>
-                    <w:b/>
-                    <w:szCs w:val="18"/>
-                  </w:rPr>
-                </w:pPr>
-                <w:r>
-                  <w:t>c1</w:t>
-                </w:r>
-              </w:p>
-            </w:tc>
-            <w:tc>
-              <w:tcPr>
-                <w:tcW w:w="1559" w:type="dxa"/>
-                <w:tcBorders>
-                  <w:left w:val="double" w:color="auto" w:sz="4" w:space="0"/>
-                  <w:bottom w:val="double" w:color="auto" w:sz="4" w:space="0"/>
-                </w:tcBorders>
-              </w:tcPr>
-              <w:p>
-                <w:pPr>
-                  <w:spacing w:before="40" w:after="40"/>
-                  <w:rPr>
-                    <w:rStyle w:val="EFLStandklein"/>
-                    <w:rFonts w:ascii="Century Gothic" w:hAnsi="Century Gothic" w:cs="Arial"/>
-                    <w:b/>
-                    <w:szCs w:val="18"/>
-                  </w:rPr>
-                </w:pPr>
-                <w:r>
-                  <w:t>c2</w:t>
-                </w:r>
-              </w:p>
-            </w:tc>
-            <w:tc>
-              <w:tcPr>
-                <w:tcW w:w="709" w:type="dxa"/>
-                <w:tcBorders>
-                  <w:bottom w:val="double" w:color="auto" w:sz="4" w:space="0"/>
-                </w:tcBorders>
-              </w:tcPr>
-              <w:p>
-                <w:pPr>
-                  <w:spacing w:before="40" w:after="40"/>
-                  <w:rPr>
-                    <w:rStyle w:val="EFLStandklein"/>
-                    <w:rFonts w:ascii="Century Gothic" w:hAnsi="Century Gothic" w:cs="Arial"/>
-                    <w:b/>
-                    <w:szCs w:val="18"/>
-                  </w:rPr>
-                </w:pPr>
-                <w:r>
-                  <w:t>c3</w:t>
-                </w:r>
-              </w:p>
-            </w:tc>
-            <w:tc>
-              <w:tcPr>
-                <w:tcW w:w="2977" w:type="dxa"/>
-                <w:tcBorders>
-                  <w:bottom w:val="double" w:color="auto" w:sz="4" w:space="0"/>
-                  <w:right w:val="double" w:color="auto" w:sz="4" w:space="0"/>
-                </w:tcBorders>
-              </w:tcPr>
-              <w:p>
-                <w:pPr>
-                  <w:spacing w:before="40" w:after="40"/>
-                  <w:rPr>
-                    <w:rStyle w:val="EFLStandklein"/>
-                    <w:rFonts w:ascii="Century Gothic" w:hAnsi="Century Gothic" w:cs="Arial"/>
-                    <w:b/>
-                    <w:szCs w:val="18"/>
-                  </w:rPr>
-                </w:pPr>
-                <w:r>
-                  <w:t>c4</w:t>
-                </w:r>
-              </w:p>
-            </w:tc>
-            <w:tc>
-              <w:tcPr>
-                <w:tcW w:w="1842" w:type="dxa"/>
-                <w:tcBorders>
-                  <w:bottom w:val="double" w:color="auto" w:sz="4" w:space="0"/>
-                  <w:right w:val="double" w:color="auto" w:sz="4" w:space="0"/>
-                </w:tcBorders>
-              </w:tcPr>
-              <w:p>
-                <w:pPr>
-                  <w:spacing w:before="40" w:after="40"/>
-                  <w:rPr>
-                    <w:rStyle w:val="EFLStandklein"/>
-                    <w:rFonts w:ascii="Century Gothic" w:hAnsi="Century Gothic" w:cs="Arial"/>
-                    <w:b/>
-                    <w:szCs w:val="18"/>
-                  </w:rPr>
-                </w:pPr>
-                <w:r>
-                  <w:t>c5</w:t>
-                </w:r>
-              </w:p>
-            </w:tc>
-          </w:tr>
         </w:tbl>
         <w:p>
           <w:pPr>
@@ -553,6 +199,43 @@
               <w:szCs w:val="18"/>
             </w:rPr>
           </w:pPr>
+        </w:p>
+      </w:sdtContent>
+    </w:sdt>
+    <w:sdt>
+      <w:sdtPr>
+        <w:rPr>
+          <w:rFonts w:ascii="Century Gothic" w:hAnsi="Century Gothic"/>
+          <w:b/>
+          <w:sz w:val="18"/>
+          <w:szCs w:val="18"/>
+        </w:rPr>
+        <w:tag w:val="EmptyContentControl"/>
+        <w:id w:val="692586719"/>
+        <w:placeholder>
+          <w:docPart w:val="DefaultPlaceholder_22675703"/>
+        </w:placeholder>
+        <w:showingPlcHdr/>
+      </w:sdtPr>
+      <w:sdtContent>
+        <w:p>
+          <w:pPr>
+            <w:pStyle w:val="BodyText"/>
+            <w:spacing w:after="0" w:line="360" w:lineRule="auto"/>
+            <w:ind w:left="142" w:firstLine="0"/>
+            <w:rPr>
+              <w:rFonts w:ascii="Century Gothic" w:hAnsi="Century Gothic"/>
+              <w:b/>
+              <w:sz w:val="18"/>
+              <w:szCs w:val="18"/>
+            </w:rPr>
+          </w:pPr>
+          <w:r>
+            <w:rPr>
+              <w:rStyle w:val="PlaceholderText"/>
+            </w:rPr>
+            <w:t>Click here to enter text.</w:t>
+          </w:r>
         </w:p>
       </w:sdtContent>
     </w:sdt>
@@ -1113,7 +796,7 @@
         <c:manualLayout>
           <c:xMode val="edge"/>
           <c:yMode val="edge"/>
-          <c:x val="0.39415041782730126"/>
+          <c:x val="0.39415041782730142"/>
           <c:y val="1.9067796610169541E-2"/>
         </c:manualLayout>
       </c:layout>
@@ -1132,8 +815,8 @@
           <c:yMode val="edge"/>
           <c:x val="0.10863509749303622"/>
           <c:y val="0.16313559322033888"/>
-          <c:w val="0.85933147632312756"/>
-          <c:h val="0.61652542372881813"/>
+          <c:w val="0.85933147632312812"/>
+          <c:h val="0.61652542372881836"/>
         </c:manualLayout>
       </c:layout>
       <c:lineChart>
@@ -1251,11 +934,11 @@
           </c:val>
         </c:ser>
         <c:marker val="1"/>
-        <c:axId val="83635584"/>
-        <c:axId val="87992192"/>
+        <c:axId val="106302464"/>
+        <c:axId val="106317312"/>
       </c:lineChart>
       <c:catAx>
-        <c:axId val="83635584"/>
+        <c:axId val="106302464"/>
         <c:scaling>
           <c:orientation val="minMax"/>
         </c:scaling>
@@ -1287,8 +970,8 @@
             <c:manualLayout>
               <c:xMode val="edge"/>
               <c:yMode val="edge"/>
-              <c:x val="0.37604456824512711"/>
-              <c:y val="0.89406779661017333"/>
+              <c:x val="0.37604456824512722"/>
+              <c:y val="0.89406779661017366"/>
             </c:manualLayout>
           </c:layout>
           <c:spPr>
@@ -1325,7 +1008,7 @@
             <a:endParaRPr lang="en-US"/>
           </a:p>
         </c:txPr>
-        <c:crossAx val="87992192"/>
+        <c:crossAx val="106317312"/>
         <c:crosses val="autoZero"/>
         <c:auto val="1"/>
         <c:lblAlgn val="ctr"/>
@@ -1334,7 +1017,7 @@
         <c:tickMarkSkip val="1"/>
       </c:catAx>
       <c:valAx>
-        <c:axId val="87992192"/>
+        <c:axId val="106317312"/>
         <c:scaling>
           <c:orientation val="minMax"/>
           <c:max val="4"/>
@@ -1378,7 +1061,7 @@
               <c:xMode val="edge"/>
               <c:yMode val="edge"/>
               <c:x val="4.7353760445682534E-2"/>
-              <c:y val="0.34322033898305276"/>
+              <c:y val="0.34322033898305288"/>
             </c:manualLayout>
           </c:layout>
           <c:spPr>
@@ -1415,7 +1098,7 @@
             <a:endParaRPr lang="en-US"/>
           </a:p>
         </c:txPr>
-        <c:crossAx val="83635584"/>
+        <c:crossAx val="106302464"/>
         <c:crosses val="autoZero"/>
         <c:crossBetween val="between"/>
         <c:majorUnit val="1"/>
@@ -1439,7 +1122,7 @@
           <c:xMode val="edge"/>
           <c:yMode val="edge"/>
           <c:x val="0.71866295264623969"/>
-          <c:y val="0.88559322033898513"/>
+          <c:y val="0.88559322033898524"/>
           <c:w val="0.15181058495821728"/>
           <c:h val="9.110169491525423E-2"/>
         </c:manualLayout>
@@ -1581,8 +1264,9 @@
     <w:panose1 w:val="020B0604030504040204"/>
     <w:charset w:val="00"/>
     <w:family w:val="swiss"/>
+    <w:notTrueType/>
     <w:pitch w:val="variable"/>
-    <w:sig w:usb0="E1002EFF" w:usb1="C000605B" w:usb2="00000029" w:usb3="00000000" w:csb0="000101FF" w:csb1="00000000"/>
+    <w:sig w:usb0="00000003" w:usb1="00000000" w:usb2="00000000" w:usb3="00000000" w:csb0="00000001" w:csb1="00000000"/>
   </w:font>
   <w:font w:name="Garamond">
     <w:panose1 w:val="02020404030301010803"/>
@@ -1635,6 +1319,7 @@
     <w:rsid w:val="000A65ED"/>
     <w:rsid w:val="001C5FF0"/>
     <w:rsid w:val="004B7648"/>
+    <w:rsid w:val="00720565"/>
     <w:rsid w:val="00801C40"/>
     <w:rsid w:val="008150DE"/>
     <w:rsid w:val="00A51CEE"/>

</xml_diff>

<commit_message>
- Renamed method to InsertText() in document writer, and changed signature to take a content control tag, and a string of text - Renamed some methods on IWordDocumentWriter to be clearer
</commit_message>
<xml_diff>
--- a/fce_partial_report.docx
+++ b/fce_partial_report.docx
@@ -281,35 +281,37 @@
         <w:t>Below are the interpreted results of all clerical work samples over time represented graphically.</w:t>
       </w:r>
     </w:p>
+    <w:sdt>
+      <w:sdtPr>
+        <w:tag w:val="ClericalProductivityChart"/>
+        <w:id w:val="694181876"/>
+        <w:placeholder>
+          <w:docPart w:val="DefaultPlaceholder_22675703"/>
+        </w:placeholder>
+      </w:sdtPr>
+      <w:sdtContent>
+        <w:p>
+          <w:r>
+            <w:drawing>
+              <wp:inline distT="0" distB="0" distL="0" distR="0">
+                <wp:extent cx="5593080" cy="3697605"/>
+                <wp:effectExtent l="0" t="0" r="0" b="0"/>
+                <wp:docPr id="2" name="Object 1"/>
+                <wp:cNvGraphicFramePr>
+                  <a:graphicFrameLocks xmlns:a="http://schemas.openxmlformats.org/drawingml/2006/main" noChangeAspect="1"/>
+                </wp:cNvGraphicFramePr>
+                <a:graphic xmlns:a="http://schemas.openxmlformats.org/drawingml/2006/main">
+                  <a:graphicData uri="http://schemas.openxmlformats.org/drawingml/2006/chart">
+                    <c:chart xmlns:c="http://schemas.openxmlformats.org/drawingml/2006/chart" xmlns:r="http://schemas.openxmlformats.org/officeDocument/2006/relationships" r:id="rId5"/>
+                  </a:graphicData>
+                </a:graphic>
+              </wp:inline>
+            </w:drawing>
+          </w:r>
+        </w:p>
+      </w:sdtContent>
+    </w:sdt>
     <w:p/>
-    <w:p>
-      <w:bookmarkStart w:name="ClericalProductivityChart" w:id="0"/>
-      <w:r>
-        <w:rPr>
-          <w:rFonts w:ascii="Century Gothic" w:hAnsi="Century Gothic"/>
-          <w:noProof/>
-          <w:sz w:val="18"/>
-          <w:szCs w:val="18"/>
-          <w:lang w:val="en-ZW" w:eastAsia="en-ZW"/>
-        </w:rPr>
-        <w:drawing>
-          <wp:inline distT="0" distB="0" distL="0" distR="0">
-            <wp:extent cx="5593080" cy="3697605"/>
-            <wp:effectExtent l="0" t="0" r="0" b="0"/>
-            <wp:docPr id="2" name="Object 1"/>
-            <wp:cNvGraphicFramePr>
-              <a:graphicFrameLocks xmlns:a="http://schemas.openxmlformats.org/drawingml/2006/main" noChangeAspect="1"/>
-            </wp:cNvGraphicFramePr>
-            <a:graphic xmlns:a="http://schemas.openxmlformats.org/drawingml/2006/main">
-              <a:graphicData uri="http://schemas.openxmlformats.org/drawingml/2006/chart">
-                <c:chart xmlns:c="http://schemas.openxmlformats.org/drawingml/2006/chart" xmlns:r="http://schemas.openxmlformats.org/officeDocument/2006/relationships" r:id="rId5"/>
-              </a:graphicData>
-            </a:graphic>
-          </wp:inline>
-        </w:drawing>
-      </w:r>
-      <w:bookmarkEnd w:id="0"/>
-    </w:p>
     <w:p>
       <w:pPr>
         <w:pStyle w:val="BodyText"/>
@@ -776,7 +778,7 @@
           <a:lstStyle/>
           <a:p>
             <a:pPr>
-              <a:defRPr lang="en-US" sz="923" b="1" i="0" u="none" strike="noStrike" baseline="0">
+              <a:defRPr sz="923" b="1" i="0" u="none" strike="noStrike" baseline="0">
                 <a:solidFill>
                   <a:srgbClr val="000000"/>
                 </a:solidFill>
@@ -786,7 +788,7 @@
               </a:defRPr>
             </a:pPr>
             <a:r>
-              <a:rPr lang="en-US"/>
+              <a:rPr lang="en-ZW"/>
               <a:t>Clerical Productivity</a:t>
             </a:r>
           </a:p>
@@ -796,8 +798,8 @@
         <c:manualLayout>
           <c:xMode val="edge"/>
           <c:yMode val="edge"/>
-          <c:x val="0.39415041782730142"/>
-          <c:y val="1.9067796610169541E-2"/>
+          <c:x val="0.39415041782729865"/>
+          <c:y val="1.906779661016951E-2"/>
         </c:manualLayout>
       </c:layout>
       <c:spPr>
@@ -813,10 +815,10 @@
           <c:layoutTarget val="inner"/>
           <c:xMode val="edge"/>
           <c:yMode val="edge"/>
-          <c:x val="0.10863509749303622"/>
-          <c:y val="0.16313559322033888"/>
-          <c:w val="0.85933147632312812"/>
-          <c:h val="0.61652542372881836"/>
+          <c:x val="0.10724233983286909"/>
+          <c:y val="0.16101694915254255"/>
+          <c:w val="0.85933147632312112"/>
+          <c:h val="0.61652542372881436"/>
         </c:manualLayout>
       </c:layout>
       <c:lineChart>
@@ -860,19 +862,19 @@
           </c:marker>
           <c:cat>
             <c:numRef>
-              <c:f>Sheet1!$B$1</c:f>
+              <c:f>Sheet1!$B$1:$G$1</c:f>
               <c:numCache>
                 <c:formatCode>General</c:formatCode>
-                <c:ptCount val="1"/>
+                <c:ptCount val="6"/>
               </c:numCache>
             </c:numRef>
           </c:cat>
           <c:val>
             <c:numRef>
-              <c:f>Sheet1!$B$2</c:f>
+              <c:f>Sheet1!$B$2:$G$2</c:f>
               <c:numCache>
                 <c:formatCode>General</c:formatCode>
-                <c:ptCount val="1"/>
+                <c:ptCount val="6"/>
               </c:numCache>
             </c:numRef>
           </c:val>
@@ -916,29 +918,29 @@
           </c:marker>
           <c:cat>
             <c:numRef>
-              <c:f>Sheet1!$B$1</c:f>
+              <c:f>Sheet1!$B$1:$G$1</c:f>
               <c:numCache>
                 <c:formatCode>General</c:formatCode>
-                <c:ptCount val="1"/>
+                <c:ptCount val="6"/>
               </c:numCache>
             </c:numRef>
           </c:cat>
           <c:val>
             <c:numRef>
-              <c:f>Sheet1!$B$3</c:f>
+              <c:f>Sheet1!$B$3:$G$3</c:f>
               <c:numCache>
                 <c:formatCode>General</c:formatCode>
-                <c:ptCount val="1"/>
+                <c:ptCount val="6"/>
               </c:numCache>
             </c:numRef>
           </c:val>
         </c:ser>
         <c:marker val="1"/>
-        <c:axId val="106302464"/>
-        <c:axId val="106317312"/>
+        <c:axId val="137377280"/>
+        <c:axId val="137388032"/>
       </c:lineChart>
       <c:catAx>
-        <c:axId val="106302464"/>
+        <c:axId val="137377280"/>
         <c:scaling>
           <c:orientation val="minMax"/>
         </c:scaling>
@@ -950,7 +952,7 @@
               <a:lstStyle/>
               <a:p>
                 <a:pPr>
-                  <a:defRPr lang="en-US" sz="798" b="1" i="0" u="none" strike="noStrike" baseline="0">
+                  <a:defRPr sz="798" b="1" i="0" u="none" strike="noStrike" baseline="0">
                     <a:solidFill>
                       <a:srgbClr val="000000"/>
                     </a:solidFill>
@@ -960,7 +962,7 @@
                   </a:defRPr>
                 </a:pPr>
                 <a:r>
-                  <a:rPr lang="en-US"/>
+                  <a:rPr lang="en-ZW"/>
                   <a:t>Work Sample in Order of Execution</a:t>
                 </a:r>
               </a:p>
@@ -970,8 +972,8 @@
             <c:manualLayout>
               <c:xMode val="edge"/>
               <c:yMode val="edge"/>
-              <c:x val="0.37604456824512722"/>
-              <c:y val="0.89406779661017366"/>
+              <c:x val="0.37604456824512567"/>
+              <c:y val="0.89406779661016955"/>
             </c:manualLayout>
           </c:layout>
           <c:spPr>
@@ -996,7 +998,7 @@
           <a:lstStyle/>
           <a:p>
             <a:pPr rtl="0">
-              <a:defRPr lang="en-US" sz="624" b="1" i="0" u="none" strike="noStrike" baseline="0">
+              <a:defRPr sz="624" b="1" i="0" u="none" strike="noStrike" baseline="0">
                 <a:solidFill>
                   <a:srgbClr val="000000"/>
                 </a:solidFill>
@@ -1008,7 +1010,7 @@
             <a:endParaRPr lang="en-US"/>
           </a:p>
         </c:txPr>
-        <c:crossAx val="106317312"/>
+        <c:crossAx val="137388032"/>
         <c:crosses val="autoZero"/>
         <c:auto val="1"/>
         <c:lblAlgn val="ctr"/>
@@ -1017,7 +1019,7 @@
         <c:tickMarkSkip val="1"/>
       </c:catAx>
       <c:valAx>
-        <c:axId val="106317312"/>
+        <c:axId val="137388032"/>
         <c:scaling>
           <c:orientation val="minMax"/>
           <c:max val="4"/>
@@ -1040,7 +1042,7 @@
               <a:lstStyle/>
               <a:p>
                 <a:pPr>
-                  <a:defRPr lang="en-US" sz="823" b="1" i="0" u="none" strike="noStrike" baseline="0">
+                  <a:defRPr sz="823" b="1" i="0" u="none" strike="noStrike" baseline="0">
                     <a:solidFill>
                       <a:srgbClr val="000000"/>
                     </a:solidFill>
@@ -1050,7 +1052,7 @@
                   </a:defRPr>
                 </a:pPr>
                 <a:r>
-                  <a:rPr lang="en-US"/>
+                  <a:rPr lang="en-ZW"/>
                   <a:t>Interpreted Score</a:t>
                 </a:r>
               </a:p>
@@ -1060,8 +1062,8 @@
             <c:manualLayout>
               <c:xMode val="edge"/>
               <c:yMode val="edge"/>
-              <c:x val="4.7353760445682534E-2"/>
-              <c:y val="0.34322033898305288"/>
+              <c:x val="4.73537604456825E-2"/>
+              <c:y val="0.34533898305084848"/>
             </c:manualLayout>
           </c:layout>
           <c:spPr>
@@ -1086,7 +1088,7 @@
           <a:lstStyle/>
           <a:p>
             <a:pPr>
-              <a:defRPr lang="en-US" sz="798" b="0" i="0" u="none" strike="noStrike" baseline="0">
+              <a:defRPr sz="798" b="0" i="0" u="none" strike="noStrike" baseline="0">
                 <a:solidFill>
                   <a:srgbClr val="000000"/>
                 </a:solidFill>
@@ -1098,7 +1100,7 @@
             <a:endParaRPr lang="en-US"/>
           </a:p>
         </c:txPr>
-        <c:crossAx val="106302464"/>
+        <c:crossAx val="137377280"/>
         <c:crosses val="autoZero"/>
         <c:crossBetween val="between"/>
         <c:majorUnit val="1"/>
@@ -1121,8 +1123,8 @@
         <c:manualLayout>
           <c:xMode val="edge"/>
           <c:yMode val="edge"/>
-          <c:x val="0.71866295264623969"/>
-          <c:y val="0.88559322033898524"/>
+          <c:x val="0.7172701949860727"/>
+          <c:y val="0.87923728813559365"/>
           <c:w val="0.15181058495821728"/>
           <c:h val="9.110169491525423E-2"/>
         </c:manualLayout>
@@ -1141,7 +1143,7 @@
         <a:lstStyle/>
         <a:p>
           <a:pPr>
-            <a:defRPr lang="en-US" sz="734" b="1" i="0" u="none" strike="noStrike" baseline="0">
+            <a:defRPr sz="734" b="1" i="0" u="none" strike="noStrike" baseline="0">
               <a:solidFill>
                 <a:srgbClr val="000000"/>
               </a:solidFill>
@@ -1322,10 +1324,12 @@
     <w:rsid w:val="00720565"/>
     <w:rsid w:val="00801C40"/>
     <w:rsid w:val="008150DE"/>
+    <w:rsid w:val="009F7973"/>
     <w:rsid w:val="00A51CEE"/>
     <w:rsid w:val="00A80B63"/>
     <w:rsid w:val="00AB7CFD"/>
     <w:rsid w:val="00CE7A22"/>
+    <w:rsid w:val="00CF3D79"/>
     <w:rsid w:val="00D13F76"/>
     <w:rsid w:val="00E913C4"/>
     <w:rsid w:val="00F65505"/>

</xml_diff>

<commit_message>
Additional test coverage and code cleanup
</commit_message>
<xml_diff>
--- a/fce_partial_report.docx
+++ b/fce_partial_report.docx
@@ -292,6 +292,10 @@
       <w:sdtContent>
         <w:p>
           <w:r>
+            <w:rPr>
+              <w:noProof/>
+              <w:lang w:val="en-ZW" w:eastAsia="en-ZW"/>
+            </w:rPr>
             <w:drawing>
               <wp:inline distT="0" distB="0" distL="0" distR="0">
                 <wp:extent cx="5593080" cy="3697605"/>
@@ -798,8 +802,8 @@
         <c:manualLayout>
           <c:xMode val="edge"/>
           <c:yMode val="edge"/>
-          <c:x val="0.39415041782729865"/>
-          <c:y val="1.906779661016951E-2"/>
+          <c:x val="0.39415041782730004"/>
+          <c:y val="1.9067796610169541E-2"/>
         </c:manualLayout>
       </c:layout>
       <c:spPr>
@@ -816,9 +820,9 @@
           <c:xMode val="edge"/>
           <c:yMode val="edge"/>
           <c:x val="0.10724233983286909"/>
-          <c:y val="0.16101694915254255"/>
-          <c:w val="0.85933147632312112"/>
-          <c:h val="0.61652542372881436"/>
+          <c:y val="0.16101694915254308"/>
+          <c:w val="0.85933147632312457"/>
+          <c:h val="0.61652542372881636"/>
         </c:manualLayout>
       </c:layout>
       <c:lineChart>
@@ -828,11 +832,11 @@
           <c:order val="0"/>
           <c:tx>
             <c:strRef>
-              <c:f>Sheet1!$A$2</c:f>
+              <c:f>boom!$A$2</c:f>
               <c:strCache>
                 <c:ptCount val="1"/>
                 <c:pt idx="0">
-                  <c:v>Speed</c:v>
+                  <c:v>#REF!</c:v>
                 </c:pt>
               </c:strCache>
             </c:strRef>
@@ -862,19 +866,55 @@
           </c:marker>
           <c:cat>
             <c:numRef>
-              <c:f>Sheet1!$B$1:$G$1</c:f>
+              <c:f>boom!$B$1:$G$1</c:f>
               <c:numCache>
                 <c:formatCode>General</c:formatCode>
                 <c:ptCount val="6"/>
+                <c:pt idx="0">
+                  <c:v>0</c:v>
+                </c:pt>
+                <c:pt idx="1">
+                  <c:v>0</c:v>
+                </c:pt>
+                <c:pt idx="2">
+                  <c:v>0</c:v>
+                </c:pt>
+                <c:pt idx="3">
+                  <c:v>0</c:v>
+                </c:pt>
+                <c:pt idx="4">
+                  <c:v>0</c:v>
+                </c:pt>
+                <c:pt idx="5">
+                  <c:v>0</c:v>
+                </c:pt>
               </c:numCache>
             </c:numRef>
           </c:cat>
           <c:val>
             <c:numRef>
-              <c:f>Sheet1!$B$2:$G$2</c:f>
+              <c:f>boom!$B$2:$G$2</c:f>
               <c:numCache>
                 <c:formatCode>General</c:formatCode>
                 <c:ptCount val="6"/>
+                <c:pt idx="0">
+                  <c:v>0</c:v>
+                </c:pt>
+                <c:pt idx="1">
+                  <c:v>0</c:v>
+                </c:pt>
+                <c:pt idx="2">
+                  <c:v>0</c:v>
+                </c:pt>
+                <c:pt idx="3">
+                  <c:v>0</c:v>
+                </c:pt>
+                <c:pt idx="4">
+                  <c:v>0</c:v>
+                </c:pt>
+                <c:pt idx="5">
+                  <c:v>0</c:v>
+                </c:pt>
               </c:numCache>
             </c:numRef>
           </c:val>
@@ -884,11 +924,11 @@
           <c:order val="1"/>
           <c:tx>
             <c:strRef>
-              <c:f>Sheet1!$A$3</c:f>
+              <c:f>boom!$A$3</c:f>
               <c:strCache>
                 <c:ptCount val="1"/>
                 <c:pt idx="0">
-                  <c:v>Accuracy</c:v>
+                  <c:v>#REF!</c:v>
                 </c:pt>
               </c:strCache>
             </c:strRef>
@@ -918,29 +958,65 @@
           </c:marker>
           <c:cat>
             <c:numRef>
-              <c:f>Sheet1!$B$1:$G$1</c:f>
+              <c:f>boom!$B$1:$G$1</c:f>
               <c:numCache>
                 <c:formatCode>General</c:formatCode>
                 <c:ptCount val="6"/>
+                <c:pt idx="0">
+                  <c:v>0</c:v>
+                </c:pt>
+                <c:pt idx="1">
+                  <c:v>0</c:v>
+                </c:pt>
+                <c:pt idx="2">
+                  <c:v>0</c:v>
+                </c:pt>
+                <c:pt idx="3">
+                  <c:v>0</c:v>
+                </c:pt>
+                <c:pt idx="4">
+                  <c:v>0</c:v>
+                </c:pt>
+                <c:pt idx="5">
+                  <c:v>0</c:v>
+                </c:pt>
               </c:numCache>
             </c:numRef>
           </c:cat>
           <c:val>
             <c:numRef>
-              <c:f>Sheet1!$B$3:$G$3</c:f>
+              <c:f>boom!$B$3:$G$3</c:f>
               <c:numCache>
                 <c:formatCode>General</c:formatCode>
                 <c:ptCount val="6"/>
+                <c:pt idx="0">
+                  <c:v>0</c:v>
+                </c:pt>
+                <c:pt idx="1">
+                  <c:v>0</c:v>
+                </c:pt>
+                <c:pt idx="2">
+                  <c:v>0</c:v>
+                </c:pt>
+                <c:pt idx="3">
+                  <c:v>0</c:v>
+                </c:pt>
+                <c:pt idx="4">
+                  <c:v>0</c:v>
+                </c:pt>
+                <c:pt idx="5">
+                  <c:v>0</c:v>
+                </c:pt>
               </c:numCache>
             </c:numRef>
           </c:val>
         </c:ser>
         <c:marker val="1"/>
-        <c:axId val="137377280"/>
-        <c:axId val="137388032"/>
+        <c:axId val="74983296"/>
+        <c:axId val="74989952"/>
       </c:lineChart>
       <c:catAx>
-        <c:axId val="137377280"/>
+        <c:axId val="74983296"/>
         <c:scaling>
           <c:orientation val="minMax"/>
         </c:scaling>
@@ -972,8 +1048,8 @@
             <c:manualLayout>
               <c:xMode val="edge"/>
               <c:yMode val="edge"/>
-              <c:x val="0.37604456824512567"/>
-              <c:y val="0.89406779661016955"/>
+              <c:x val="0.37604456824512644"/>
+              <c:y val="0.89406779661017111"/>
             </c:manualLayout>
           </c:layout>
           <c:spPr>
@@ -1010,7 +1086,7 @@
             <a:endParaRPr lang="en-US"/>
           </a:p>
         </c:txPr>
-        <c:crossAx val="137388032"/>
+        <c:crossAx val="74989952"/>
         <c:crosses val="autoZero"/>
         <c:auto val="1"/>
         <c:lblAlgn val="ctr"/>
@@ -1019,7 +1095,7 @@
         <c:tickMarkSkip val="1"/>
       </c:catAx>
       <c:valAx>
-        <c:axId val="137388032"/>
+        <c:axId val="74989952"/>
         <c:scaling>
           <c:orientation val="minMax"/>
           <c:max val="4"/>
@@ -1062,8 +1138,8 @@
             <c:manualLayout>
               <c:xMode val="edge"/>
               <c:yMode val="edge"/>
-              <c:x val="4.73537604456825E-2"/>
-              <c:y val="0.34533898305084848"/>
+              <c:x val="4.7353760445682534E-2"/>
+              <c:y val="0.34533898305085076"/>
             </c:manualLayout>
           </c:layout>
           <c:spPr>
@@ -1100,7 +1176,7 @@
             <a:endParaRPr lang="en-US"/>
           </a:p>
         </c:txPr>
-        <c:crossAx val="137377280"/>
+        <c:crossAx val="74983296"/>
         <c:crosses val="autoZero"/>
         <c:crossBetween val="between"/>
         <c:majorUnit val="1"/>
@@ -1319,7 +1395,10 @@
   <w:rsids>
     <w:rsidRoot w:val="00E913C4"/>
     <w:rsid w:val="000A65ED"/>
+    <w:rsid w:val="00124875"/>
     <w:rsid w:val="001C5FF0"/>
+    <w:rsid w:val="002B3829"/>
+    <w:rsid w:val="00453F20"/>
     <w:rsid w:val="004B7648"/>
     <w:rsid w:val="00720565"/>
     <w:rsid w:val="00801C40"/>
@@ -1328,11 +1407,15 @@
     <w:rsid w:val="00A51CEE"/>
     <w:rsid w:val="00A80B63"/>
     <w:rsid w:val="00AB7CFD"/>
+    <w:rsid w:val="00C4092A"/>
+    <w:rsid w:val="00C824D6"/>
     <w:rsid w:val="00CE7A22"/>
     <w:rsid w:val="00CF3D79"/>
     <w:rsid w:val="00D13F76"/>
     <w:rsid w:val="00E913C4"/>
+    <w:rsid w:val="00F42C20"/>
     <w:rsid w:val="00F65505"/>
+    <w:rsid w:val="00F8059E"/>
     <w:rsid w:val="00FB5EAD"/>
   </w:rsids>
   <m:mathPr>

</xml_diff>